<commit_message>
session 0 patch, fighter
</commit_message>
<xml_diff>
--- a/Rules/Card D&D Rules.docx
+++ b/Rules/Card D&D Rules.docx
@@ -82,13 +82,13 @@
         <w:spacing w:line="240" w:lineRule="auto"/>
       </w:pPr>
       <w:r>
-        <w:t>Each character starts with 12</w:t>
-      </w:r>
-      <w:r>
-        <w:t>50</w:t>
-      </w:r>
-      <w:r>
-        <w:t xml:space="preserve"> XP, which should be spent to unlock a basic class pack and buy a few cards from it!</w:t>
+        <w:t>Each character starts with 150</w:t>
+      </w:r>
+      <w:r>
+        <w:t>0</w:t>
+      </w:r>
+      <w:r>
+        <w:t xml:space="preserve"> XP, which should be spent to unlock a basic class pack and buy a few cards!</w:t>
       </w:r>
     </w:p>
     <w:p>
@@ -132,6 +132,9 @@
       <w:r>
         <w:t>quipment such as armor, weapons, adventuring gear, and bonus gold will be granted by your DM.</w:t>
       </w:r>
+      <w:r>
+        <w:t xml:space="preserve"> This equipment will give you cards which will make up most of your starting deck.</w:t>
+      </w:r>
     </w:p>
     <w:p>
       <w:pPr>
@@ -268,7 +271,13 @@
         <w:t>ass</w:t>
       </w:r>
       <w:r>
-        <w:t xml:space="preserve"> in</w:t>
+        <w:t xml:space="preserve"> </w:t>
+      </w:r>
+      <w:r>
+        <w:t xml:space="preserve">in </w:t>
+      </w:r>
+      <w:r>
+        <w:t>in</w:t>
       </w:r>
       <w:r>
         <w:t>itiative</w:t>
@@ -336,6 +345,14 @@
       </w:r>
       <w:r>
         <w:t>.</w:t>
+      </w:r>
+    </w:p>
+    <w:p>
+      <w:pPr>
+        <w:spacing w:line="240" w:lineRule="auto"/>
+      </w:pPr>
+      <w:r>
+        <w:t>When your deck runs out of cards and you need to draw, simply reshuffle your discard pile!</w:t>
       </w:r>
     </w:p>
     <w:p>
@@ -361,15 +378,56 @@
         <w:spacing w:line="240" w:lineRule="auto"/>
       </w:pPr>
       <w:r>
-        <w:t>Move up to your movement speed (or stand up from prone)</w:t>
-      </w:r>
-    </w:p>
-    <w:p>
-      <w:pPr>
-        <w:spacing w:line="240" w:lineRule="auto"/>
-      </w:pPr>
-      <w:r>
-        <w:t>Take no action this turn, but you are still able to take actions this round.</w:t>
+        <w:t>Move up to your movement speed (or stand up from</w:t>
+      </w:r>
+      <w:r>
+        <w:rPr>
+          <w:i/>
+        </w:rPr>
+        <w:t xml:space="preserve"> Prone</w:t>
+      </w:r>
+      <w:r>
+        <w:t>)</w:t>
+      </w:r>
+      <w:r>
+        <w:t>.</w:t>
+      </w:r>
+    </w:p>
+    <w:p>
+      <w:pPr>
+        <w:spacing w:line="240" w:lineRule="auto"/>
+      </w:pPr>
+      <w:r>
+        <w:t xml:space="preserve">Wait: </w:t>
+      </w:r>
+      <w:r>
+        <w:t xml:space="preserve">Take no </w:t>
+      </w:r>
+      <w:r>
+        <w:t xml:space="preserve">immediate </w:t>
+      </w:r>
+      <w:r>
+        <w:t>action, but you are still able to take actions this round.</w:t>
+      </w:r>
+    </w:p>
+    <w:p>
+      <w:pPr>
+        <w:spacing w:line="240" w:lineRule="auto"/>
+      </w:pPr>
+      <w:r>
+        <w:rPr>
+          <w:i/>
+        </w:rPr>
+        <w:t>Exhaust</w:t>
+      </w:r>
+      <w:r>
+        <w:t xml:space="preserve"> a card from your hand </w:t>
+      </w:r>
+      <w:r>
+        <w:t xml:space="preserve">(instead of discarding) </w:t>
+      </w:r>
+      <w:r>
+        <w:t>to draw one from the top of your deck.</w:t>
       </w:r>
     </w:p>
     <w:p>
@@ -423,6 +481,7 @@
           <w:bCs/>
           <w:u w:val="single"/>
         </w:rPr>
+        <w:lastRenderedPageBreak/>
         <w:t>MECHANICS</w:t>
       </w:r>
     </w:p>
@@ -435,7 +494,6 @@
           <w:i/>
           <w:iCs/>
         </w:rPr>
-        <w:lastRenderedPageBreak/>
         <w:t>Action</w:t>
       </w:r>
       <w:r>
@@ -586,6 +644,18 @@
       <w:r>
         <w:t>.</w:t>
       </w:r>
+      <w:r>
+        <w:t xml:space="preserve"> Only one reaction can be taken by any given creature in re</w:t>
+      </w:r>
+      <w:r>
+        <w:t>action to a certain action. F</w:t>
+      </w:r>
+      <w:r>
+        <w:t>or example, an abjuration wizard can cast Arcane Ward and their paladin can use Block on the same damage, but the paladin can’t use Block twice in reaction to the same action.</w:t>
+      </w:r>
+      <w:r>
+        <w:t xml:space="preserve"> Finally, a creature cannot react to its own action.</w:t>
+      </w:r>
     </w:p>
     <w:p>
       <w:pPr>
@@ -614,7 +684,28 @@
         <w:t>Draws</w:t>
       </w:r>
       <w:r>
-        <w:t xml:space="preserve">: If a target must make a saving draw, they reveal X cards from the top of their deck, where X is the difficulty of the saving throw.  If any of the revealed card(s) have the correct attribute (STR, DEX, etc.) listed, the target succeeds the saving draw.  Either way, the target shuffles the card(s) back into their deck.  If the target is supposed to reveal more cards from their deck than there are cards left in their deck, they must shuffle their discard pile and reveal the remaining cards from their discard pile.  </w:t>
+        <w:t>: If a target must make a saving draw, they reveal X cards from the top of their deck, where X is the difficulty of the</w:t>
+      </w:r>
+      <w:r>
+        <w:t xml:space="preserve"> draw. </w:t>
+      </w:r>
+      <w:r>
+        <w:t xml:space="preserve">If any of the revealed card(s) have the attribute (STR, DEX, etc.) listed, the target succeeds the saving draw.  </w:t>
+      </w:r>
+      <w:r>
+        <w:t>T</w:t>
+      </w:r>
+      <w:r>
+        <w:t xml:space="preserve">he target </w:t>
+      </w:r>
+      <w:r>
+        <w:t xml:space="preserve">then </w:t>
+      </w:r>
+      <w:r>
+        <w:t>shuffles the card(s) back into their deck.  If the target is supposed to reveal more cards from their deck than there are cards left in their deck, they must shuffle their discard pile and reveal the remaining cards from their discar</w:t>
+      </w:r>
+      <w:r>
+        <w:t>d pile. The maximum difficulty of a saving draw is 1.</w:t>
       </w:r>
     </w:p>
     <w:p>
@@ -710,6 +801,7 @@
         <w:spacing w:line="240" w:lineRule="auto"/>
       </w:pPr>
       <w:r>
+        <w:lastRenderedPageBreak/>
         <w:tab/>
         <w:t>DC 15 -&gt; Saving Draw 2</w:t>
       </w:r>
@@ -760,11 +852,7 @@
         <w:t>, and shuffle all cards in play, in their hand, and in their discard back into their deck</w:t>
       </w:r>
       <w:r>
-        <w:t xml:space="preserve">. When it is their </w:t>
-      </w:r>
-      <w:r>
-        <w:lastRenderedPageBreak/>
-        <w:t xml:space="preserve">turn to take an action, </w:t>
+        <w:t xml:space="preserve">. When it is their turn to take an action, </w:t>
       </w:r>
       <w:r>
         <w:t>they</w:t>
@@ -862,13 +950,14 @@
         <w:t xml:space="preserve">Ritual Spells: </w:t>
       </w:r>
       <w:r>
-        <w:t>Ritual spells cannot be added to your deck, but rather can only be cast out of combat. They typically have a long casting time, and potentially have a material or gold cost.</w:t>
-      </w:r>
-    </w:p>
-    <w:p>
-      <w:pPr>
-        <w:spacing w:line="240" w:lineRule="auto"/>
-      </w:pPr>
+        <w:t>Ritual spells cannot be added to your deck</w:t>
+      </w:r>
+      <w:r>
+        <w:t xml:space="preserve"> under any circumstances</w:t>
+      </w:r>
+      <w:r>
+        <w:t>, but rather can only be cast out of combat. They typically have a long casting time, and potentially have a material or gold cost.</w:t>
+      </w:r>
     </w:p>
     <w:p>
       <w:pPr>
@@ -891,6 +980,27 @@
     <w:p>
       <w:pPr>
         <w:spacing w:line="240" w:lineRule="auto"/>
+        <w:rPr>
+          <w:bCs/>
+        </w:rPr>
+      </w:pPr>
+      <w:r>
+        <w:rPr>
+          <w:bCs/>
+          <w:i/>
+        </w:rPr>
+        <w:t xml:space="preserve">Combo: </w:t>
+      </w:r>
+      <w:r>
+        <w:rPr>
+          <w:bCs/>
+        </w:rPr>
+        <w:t>This effect activates if the card is played by another card.</w:t>
+      </w:r>
+    </w:p>
+    <w:p>
+      <w:pPr>
+        <w:spacing w:line="240" w:lineRule="auto"/>
       </w:pPr>
       <w:r>
         <w:rPr>
@@ -1044,7 +1154,10 @@
         <w:t>Prevent</w:t>
       </w:r>
       <w:r>
-        <w:t xml:space="preserve"> lowers a numeric value instead of completely negating an effect.</w:t>
+        <w:t xml:space="preserve"> lowers a numeric </w:t>
+      </w:r>
+      <w:r>
+        <w:t>value instead of completely negating an effect.</w:t>
       </w:r>
     </w:p>
     <w:p>
@@ -1083,6 +1196,20 @@
       </w:r>
       <w:r>
         <w:t>.</w:t>
+      </w:r>
+    </w:p>
+    <w:p>
+      <w:pPr>
+        <w:spacing w:line="240" w:lineRule="auto"/>
+      </w:pPr>
+      <w:r>
+        <w:rPr>
+          <w:i/>
+        </w:rPr>
+        <w:t>Upgraded:</w:t>
+      </w:r>
+      <w:r>
+        <w:t xml:space="preserve"> A card that is upgraded is replaced by its “plus” version. For example, upgraded Strike is Strike+.</w:t>
       </w:r>
     </w:p>
     <w:p>
@@ -1150,6 +1277,7 @@
           <w:bCs/>
           <w:u w:val="single"/>
         </w:rPr>
+        <w:lastRenderedPageBreak/>
         <w:t>STATUSES</w:t>
       </w:r>
     </w:p>
@@ -1263,17 +1391,314 @@
     <w:p>
       <w:pPr>
         <w:spacing w:line="240" w:lineRule="auto"/>
-      </w:pPr>
-      <w:r>
-        <w:rPr>
-          <w:i/>
-          <w:iCs/>
-        </w:rPr>
-        <w:lastRenderedPageBreak/>
+        <w:rPr>
+          <w:iCs/>
+        </w:rPr>
+      </w:pPr>
+      <w:r>
+        <w:rPr>
+          <w:i/>
+          <w:iCs/>
+        </w:rPr>
+        <w:t xml:space="preserve">Grappled: </w:t>
+      </w:r>
+      <w:r>
+        <w:rPr>
+          <w:iCs/>
+        </w:rPr>
+        <w:t>You are being pushed around by another creature.</w:t>
+      </w:r>
+      <w:r>
+        <w:rPr>
+          <w:iCs/>
+        </w:rPr>
+        <w:t xml:space="preserve"> Your movement speed is 0. </w:t>
+      </w:r>
+      <w:r>
+        <w:rPr>
+          <w:iCs/>
+        </w:rPr>
+        <w:t>You may not perform the somatic component</w:t>
+      </w:r>
+      <w:r>
+        <w:rPr>
+          <w:iCs/>
+        </w:rPr>
+        <w:t>s required to cast a spell</w:t>
+      </w:r>
+      <w:r>
+        <w:rPr>
+          <w:iCs/>
+        </w:rPr>
+        <w:t>.</w:t>
+      </w:r>
+    </w:p>
+    <w:p>
+      <w:pPr>
+        <w:spacing w:line="240" w:lineRule="auto"/>
+        <w:rPr>
+          <w:iCs/>
+        </w:rPr>
+      </w:pPr>
+      <w:r>
+        <w:rPr>
+          <w:iCs/>
+        </w:rPr>
+        <w:t xml:space="preserve">You may take a </w:t>
+      </w:r>
+      <w:r>
+        <w:rPr>
+          <w:i/>
+          <w:iCs/>
+        </w:rPr>
+        <w:t>General Action</w:t>
+      </w:r>
+      <w:r>
+        <w:rPr>
+          <w:iCs/>
+        </w:rPr>
+        <w:t xml:space="preserve"> to make a</w:t>
+      </w:r>
+      <w:r>
+        <w:rPr>
+          <w:i/>
+          <w:iCs/>
+        </w:rPr>
+        <w:t xml:space="preserve"> Saving Draw</w:t>
+      </w:r>
+      <w:r>
+        <w:rPr>
+          <w:iCs/>
+        </w:rPr>
+        <w:t xml:space="preserve"> of </w:t>
+      </w:r>
+      <w:r>
+        <w:rPr>
+          <w:iCs/>
+        </w:rPr>
+        <w:t xml:space="preserve">either STR or DEX. It is </w:t>
+      </w:r>
+      <w:r>
+        <w:rPr>
+          <w:iCs/>
+        </w:rPr>
+        <w:t xml:space="preserve">the same difficulty as the one you failed when you became grappled (5 minus the STR of the </w:t>
+      </w:r>
+      <w:r>
+        <w:rPr>
+          <w:i/>
+          <w:iCs/>
+        </w:rPr>
+        <w:t xml:space="preserve">Grappling </w:t>
+      </w:r>
+      <w:r>
+        <w:rPr>
+          <w:iCs/>
+        </w:rPr>
+        <w:t xml:space="preserve">creature). If you succeed the </w:t>
+      </w:r>
+      <w:r>
+        <w:rPr>
+          <w:i/>
+          <w:iCs/>
+        </w:rPr>
+        <w:t>Draw</w:t>
+      </w:r>
+      <w:r>
+        <w:rPr>
+          <w:iCs/>
+        </w:rPr>
+        <w:t xml:space="preserve">, the condition ends. The condition also ends if the </w:t>
+      </w:r>
+      <w:r>
+        <w:rPr>
+          <w:i/>
+          <w:iCs/>
+        </w:rPr>
+        <w:t xml:space="preserve">Grappling </w:t>
+      </w:r>
+      <w:r>
+        <w:rPr>
+          <w:iCs/>
+        </w:rPr>
+        <w:t xml:space="preserve">creature is incapacitated. If this status ends, the </w:t>
+      </w:r>
+      <w:r>
+        <w:rPr>
+          <w:i/>
+          <w:iCs/>
+        </w:rPr>
+        <w:t xml:space="preserve">Grappling </w:t>
+      </w:r>
+      <w:r>
+        <w:rPr>
+          <w:iCs/>
+        </w:rPr>
+        <w:t xml:space="preserve">creature is no longer </w:t>
+      </w:r>
+      <w:proofErr w:type="gramStart"/>
+      <w:r>
+        <w:rPr>
+          <w:i/>
+          <w:iCs/>
+        </w:rPr>
+        <w:t>Grappling</w:t>
+      </w:r>
+      <w:proofErr w:type="gramEnd"/>
+      <w:r>
+        <w:rPr>
+          <w:iCs/>
+        </w:rPr>
+        <w:t>.</w:t>
+      </w:r>
+    </w:p>
+    <w:p>
+      <w:pPr>
+        <w:spacing w:line="240" w:lineRule="auto"/>
+        <w:rPr>
+          <w:iCs/>
+        </w:rPr>
+      </w:pPr>
+      <w:r>
+        <w:rPr>
+          <w:i/>
+          <w:iCs/>
+        </w:rPr>
+        <w:t>Grappling:</w:t>
+      </w:r>
+      <w:r>
+        <w:rPr>
+          <w:iCs/>
+        </w:rPr>
+        <w:t xml:space="preserve"> You are pushing around another creature.</w:t>
+      </w:r>
+      <w:r>
+        <w:rPr>
+          <w:iCs/>
+        </w:rPr>
+        <w:t xml:space="preserve"> </w:t>
+      </w:r>
+      <w:r>
+        <w:rPr>
+          <w:iCs/>
+        </w:rPr>
+        <w:t xml:space="preserve">When you move, you can drag or carry the </w:t>
+      </w:r>
+      <w:r>
+        <w:rPr>
+          <w:i/>
+          <w:iCs/>
+        </w:rPr>
+        <w:t>Grappled</w:t>
+      </w:r>
+      <w:r>
+        <w:rPr>
+          <w:iCs/>
+        </w:rPr>
+        <w:t xml:space="preserve"> creature with you, but your speed is halved.</w:t>
+      </w:r>
+    </w:p>
+    <w:p>
+      <w:pPr>
+        <w:spacing w:line="240" w:lineRule="auto"/>
+        <w:rPr>
+          <w:iCs/>
+        </w:rPr>
+      </w:pPr>
+      <w:r>
+        <w:rPr>
+          <w:iCs/>
+        </w:rPr>
+        <w:t>You may release the target whenever you like, ending the status (no action required).</w:t>
+      </w:r>
+      <w:r>
+        <w:rPr>
+          <w:iCs/>
+        </w:rPr>
+        <w:t xml:space="preserve"> If this status ends, the </w:t>
+      </w:r>
+      <w:r>
+        <w:rPr>
+          <w:i/>
+          <w:iCs/>
+        </w:rPr>
+        <w:t xml:space="preserve">Grappled </w:t>
+      </w:r>
+      <w:r>
+        <w:rPr>
+          <w:iCs/>
+        </w:rPr>
+        <w:t xml:space="preserve">creature is no longer </w:t>
+      </w:r>
+      <w:proofErr w:type="gramStart"/>
+      <w:r>
+        <w:rPr>
+          <w:i/>
+          <w:iCs/>
+        </w:rPr>
+        <w:t>Grappled</w:t>
+      </w:r>
+      <w:proofErr w:type="gramEnd"/>
+      <w:r>
+        <w:rPr>
+          <w:iCs/>
+        </w:rPr>
+        <w:t>.</w:t>
+      </w:r>
+    </w:p>
+    <w:p>
+      <w:pPr>
+        <w:spacing w:line="240" w:lineRule="auto"/>
+        <w:rPr>
+          <w:iCs/>
+        </w:rPr>
+      </w:pPr>
+      <w:r>
+        <w:rPr>
+          <w:i/>
+          <w:iCs/>
+        </w:rPr>
+        <w:t>Laughter:</w:t>
+      </w:r>
+      <w:r>
+        <w:rPr>
+          <w:iCs/>
+        </w:rPr>
+        <w:t xml:space="preserve"> You find everything hilarious, and are incapacitated. You may only take General Actions. You may take a General Action to attempt a </w:t>
+      </w:r>
+      <w:r>
+        <w:rPr>
+          <w:i/>
+          <w:iCs/>
+        </w:rPr>
+        <w:t>WIS Saving Draw 2</w:t>
+      </w:r>
+      <w:r>
+        <w:rPr>
+          <w:iCs/>
+        </w:rPr>
+        <w:t xml:space="preserve"> to end the status.</w:t>
+      </w:r>
+    </w:p>
+    <w:p>
+      <w:pPr>
+        <w:spacing w:line="240" w:lineRule="auto"/>
+      </w:pPr>
+      <w:r>
+        <w:rPr>
+          <w:i/>
+          <w:iCs/>
+        </w:rPr>
         <w:t>Rooted</w:t>
       </w:r>
       <w:r>
-        <w:t xml:space="preserve">: All parts of the creature that were touching the ground are stuck there.  They may use a general action to make a </w:t>
+        <w:t xml:space="preserve">: All parts of the creature that were touching the ground </w:t>
+      </w:r>
+      <w:r>
+        <w:t xml:space="preserve">when this status began </w:t>
+      </w:r>
+      <w:r>
+        <w:t xml:space="preserve">are stuck there.  They may use a general action to make a </w:t>
       </w:r>
       <w:r>
         <w:rPr>
@@ -1315,7 +1740,13 @@
         <w:t>X</w:t>
       </w:r>
       <w:r>
-        <w:t xml:space="preserve"> damage at the start of each round.  An afflicted creature may spend a general action to make a </w:t>
+        <w:t xml:space="preserve"> damage at the start of each round.  An </w:t>
+      </w:r>
+      <w:r>
+        <w:t>afflicted creature may take a General A</w:t>
+      </w:r>
+      <w:r>
+        <w:t xml:space="preserve">ction to make a </w:t>
       </w:r>
       <w:r>
         <w:rPr>
@@ -1353,13 +1784,42 @@
         <w:t xml:space="preserve">. For every point your </w:t>
       </w:r>
       <w:r>
-        <w:rPr>
-          <w:i/>
-        </w:rPr>
         <w:t>modifier</w:t>
       </w:r>
       <w:r>
-        <w:t xml:space="preserve"> decreases, decrease your current HP and Max HP by your character’s level. These effects go away after a long rest.</w:t>
+        <w:t xml:space="preserve"> decreases, decrease your Max HP by </w:t>
+      </w:r>
+      <w:r>
+        <w:t>10</w:t>
+      </w:r>
+      <w:r>
+        <w:t>.</w:t>
+      </w:r>
+      <w:r>
+        <w:t xml:space="preserve"> </w:t>
+      </w:r>
+      <w:r>
+        <w:t>I</w:t>
+      </w:r>
+      <w:r>
+        <w:t>f your current HP is now higher than your Max HP, lower your current HP to your new Max</w:t>
+      </w:r>
+      <w:r>
+        <w:t>. These effects go away after a long rest.</w:t>
+      </w:r>
+    </w:p>
+    <w:p>
+      <w:pPr>
+        <w:spacing w:line="240" w:lineRule="auto"/>
+      </w:pPr>
+      <w:r>
+        <w:rPr>
+          <w:i/>
+        </w:rPr>
+        <w:t>Prone:</w:t>
+      </w:r>
+      <w:r>
+        <w:t xml:space="preserve"> You are lying on the ground. You may not take any actions except a General Action to stand up. When you do so, adjacent foes may make attacks of opportunity.</w:t>
       </w:r>
     </w:p>
     <w:p>
@@ -1496,8 +1956,32 @@
       <w:r>
         <w:rPr>
           <w:i/>
-          <w:iCs/>
-        </w:rPr>
+        </w:rPr>
+        <w:t xml:space="preserve">Strength X: </w:t>
+      </w:r>
+      <w:r>
+        <w:t xml:space="preserve">Your cards that deal damage deal </w:t>
+      </w:r>
+      <w:r>
+        <w:rPr>
+          <w:b/>
+        </w:rPr>
+        <w:t xml:space="preserve">X </w:t>
+      </w:r>
+      <w:r>
+        <w:t>additional damage.</w:t>
+      </w:r>
+    </w:p>
+    <w:p>
+      <w:pPr>
+        <w:spacing w:line="240" w:lineRule="auto"/>
+      </w:pPr>
+      <w:r>
+        <w:rPr>
+          <w:i/>
+          <w:iCs/>
+        </w:rPr>
+        <w:lastRenderedPageBreak/>
         <w:t xml:space="preserve">Spell Weakness X: </w:t>
       </w:r>
       <w:r>
@@ -1617,10 +2101,22 @@
         <w:spacing w:line="240" w:lineRule="auto"/>
       </w:pPr>
       <w:r>
-        <w:t>Deck Size Limit: A Deck must be at least (20 – Focus) cards, and no more than (20 + Focus) cards.</w:t>
-      </w:r>
-      <w:r>
-        <w:t xml:space="preserve"> If your collection does not contain (20 – Focus) cards, you must have every card</w:t>
+        <w:t>Deck Size Li</w:t>
+      </w:r>
+      <w:r>
+        <w:t>mit: A Deck must be at least (15</w:t>
+      </w:r>
+      <w:r>
+        <w:t xml:space="preserve"> – Focus) cards, and no more than (20 + Focus) cards.</w:t>
+      </w:r>
+      <w:r>
+        <w:t xml:space="preserve"> If your</w:t>
+      </w:r>
+      <w:r>
+        <w:t xml:space="preserve"> collection does not contain (15</w:t>
+      </w:r>
+      <w:r>
+        <w:t xml:space="preserve"> – Focus) cards, you must have every card</w:t>
       </w:r>
       <w:r>
         <w:t xml:space="preserve"> from</w:t>
@@ -1711,7 +2207,6 @@
       </w:pPr>
       <w:proofErr w:type="gramStart"/>
       <w:r>
-        <w:lastRenderedPageBreak/>
         <w:t>seen</w:t>
       </w:r>
       <w:proofErr w:type="gramEnd"/>
@@ -1835,19 +2330,20 @@
         <w:spacing w:line="240" w:lineRule="auto"/>
       </w:pPr>
       <w:r>
-        <w:t xml:space="preserve">If you have </w:t>
-      </w:r>
-      <w:r>
-        <w:t>spellcasting</w:t>
-      </w:r>
-      <w:r>
-        <w:t xml:space="preserve"> ability, you can cast spells outside of combat, even if they are not in your deck!  Any spell from your deck </w:t>
+        <w:t xml:space="preserve">You </w:t>
+      </w:r>
+      <w:r>
+        <w:t xml:space="preserve">can cast spells outside of combat, even if they are not in your deck!  Any spell from your deck </w:t>
       </w:r>
       <w:r>
         <w:t xml:space="preserve">may be cast outside of combat by exhausting it. Any spell from your collection </w:t>
       </w:r>
       <w:r>
-        <w:t xml:space="preserve">may be cast outside of combat by exhausting </w:t>
+        <w:t xml:space="preserve">may be cast outside of combat </w:t>
+      </w:r>
+      <w:r>
+        <w:lastRenderedPageBreak/>
+        <w:t xml:space="preserve">by exhausting </w:t>
       </w:r>
       <w:r>
         <w:t xml:space="preserve">all copies of </w:t>
@@ -1856,7 +2352,13 @@
         <w:t xml:space="preserve">it </w:t>
       </w:r>
       <w:r>
-        <w:t xml:space="preserve">from your library </w:t>
+        <w:t>from your</w:t>
+      </w:r>
+      <w:r>
+        <w:t xml:space="preserve"> collection</w:t>
+      </w:r>
+      <w:r>
+        <w:t xml:space="preserve"> </w:t>
       </w:r>
       <w:r>
         <w:t xml:space="preserve">until your next long rest.  Even if the spell does not have </w:t>

</xml_diff>